<commit_message>
Add database lab 2 - bug fixed
</commit_message>
<xml_diff>
--- a/Database/lab2/Lab3_part1.docx
+++ b/Database/lab2/Lab3_part1.docx
@@ -2427,8 +2427,6 @@
               </w:rPr>
               <w:t>;</w:t>
             </w:r>
-            <w:bookmarkStart w:id="0" w:name="_GoBack"/>
-            <w:bookmarkEnd w:id="0"/>
           </w:p>
           <w:p>
             <w:pPr>
@@ -5302,16 +5300,8 @@
               <w:rPr>
                 <w:color w:val="000000" w:themeColor="text1"/>
               </w:rPr>
-              <w:t xml:space="preserve">SELECT DISTINCT </w:t>
-            </w:r>
-            <w:proofErr w:type="spellStart"/>
-            <w:r>
-              <w:rPr>
-                <w:color w:val="000000" w:themeColor="text1"/>
-              </w:rPr>
-              <w:t>Lname</w:t>
-            </w:r>
-            <w:proofErr w:type="spellEnd"/>
+              <w:t>SELECT DISTINCT e2.Fname,e2.Lname , e2.SSN,Dependent_name</w:t>
+            </w:r>
           </w:p>
           <w:p>
             <w:pPr>
@@ -5325,7 +5315,7 @@
               <w:rPr>
                 <w:color w:val="000000" w:themeColor="text1"/>
               </w:rPr>
-              <w:t>FROM Employee AS e, Dependent AS d</w:t>
+              <w:t xml:space="preserve">FROM ((Employee e1 </w:t>
             </w:r>
           </w:p>
           <w:p>
@@ -5340,49 +5330,7 @@
               <w:rPr>
                 <w:color w:val="000000" w:themeColor="text1"/>
               </w:rPr>
-              <w:t xml:space="preserve">WHERE </w:t>
-            </w:r>
-            <w:proofErr w:type="spellStart"/>
-            <w:r>
-              <w:rPr>
-                <w:color w:val="000000" w:themeColor="text1"/>
-              </w:rPr>
-              <w:t>e.SSN</w:t>
-            </w:r>
-            <w:proofErr w:type="spellEnd"/>
-            <w:r>
-              <w:rPr>
-                <w:color w:val="000000" w:themeColor="text1"/>
-              </w:rPr>
-              <w:t xml:space="preserve"> = </w:t>
-            </w:r>
-            <w:proofErr w:type="spellStart"/>
-            <w:r>
-              <w:rPr>
-                <w:color w:val="000000" w:themeColor="text1"/>
-              </w:rPr>
-              <w:t>d.ESSN</w:t>
-            </w:r>
-            <w:proofErr w:type="spellEnd"/>
-            <w:r>
-              <w:rPr>
-                <w:color w:val="000000" w:themeColor="text1"/>
-              </w:rPr>
-              <w:t xml:space="preserve"> AND </w:t>
-            </w:r>
-            <w:proofErr w:type="spellStart"/>
-            <w:r>
-              <w:rPr>
-                <w:color w:val="000000" w:themeColor="text1"/>
-              </w:rPr>
-              <w:t>Superssn</w:t>
-            </w:r>
-            <w:proofErr w:type="spellEnd"/>
-            <w:r>
-              <w:rPr>
-                <w:color w:val="000000" w:themeColor="text1"/>
-              </w:rPr>
-              <w:t xml:space="preserve"> IS NULL;</w:t>
+              <w:t>INNER JOIN Employee e2 ON e1.Superssn = e2.SSN)</w:t>
             </w:r>
           </w:p>
           <w:p>
@@ -5393,6 +5341,57 @@
                 <w:color w:val="000000" w:themeColor="text1"/>
               </w:rPr>
             </w:pPr>
+            <w:r>
+              <w:rPr>
+                <w:color w:val="000000" w:themeColor="text1"/>
+              </w:rPr>
+              <w:t xml:space="preserve">LEFT JOIN Dependent d ON e2.SSN = </w:t>
+            </w:r>
+            <w:proofErr w:type="spellStart"/>
+            <w:r>
+              <w:rPr>
+                <w:color w:val="000000" w:themeColor="text1"/>
+              </w:rPr>
+              <w:t>d.ESSN</w:t>
+            </w:r>
+            <w:proofErr w:type="spellEnd"/>
+            <w:r>
+              <w:rPr>
+                <w:color w:val="000000" w:themeColor="text1"/>
+              </w:rPr>
+              <w:t>)</w:t>
+            </w:r>
+          </w:p>
+          <w:p>
+            <w:pPr>
+              <w:pStyle w:val="ListParagraph"/>
+              <w:spacing w:line="360" w:lineRule="auto"/>
+              <w:rPr>
+                <w:color w:val="000000" w:themeColor="text1"/>
+              </w:rPr>
+            </w:pPr>
+            <w:r>
+              <w:rPr>
+                <w:color w:val="000000" w:themeColor="text1"/>
+              </w:rPr>
+              <w:t xml:space="preserve">WHERE </w:t>
+            </w:r>
+            <w:proofErr w:type="spellStart"/>
+            <w:r>
+              <w:rPr>
+                <w:color w:val="000000" w:themeColor="text1"/>
+              </w:rPr>
+              <w:t>Dependent_name</w:t>
+            </w:r>
+            <w:proofErr w:type="spellEnd"/>
+            <w:r>
+              <w:rPr>
+                <w:color w:val="000000" w:themeColor="text1"/>
+              </w:rPr>
+              <w:t xml:space="preserve"> IS NULL;</w:t>
+            </w:r>
+            <w:bookmarkStart w:id="0" w:name="_GoBack"/>
+            <w:bookmarkEnd w:id="0"/>
           </w:p>
           <w:tbl>
             <w:tblPr>
@@ -5415,7 +5414,10 @@
               <w:tblLook w:val="04A0" w:firstRow="1" w:lastRow="0" w:firstColumn="1" w:lastColumn="0" w:noHBand="0" w:noVBand="1"/>
             </w:tblPr>
             <w:tblGrid>
-              <w:gridCol w:w="765"/>
+              <w:gridCol w:w="678"/>
+              <w:gridCol w:w="986"/>
+              <w:gridCol w:w="730"/>
+              <w:gridCol w:w="1706"/>
             </w:tblGrid>
             <w:tr>
               <w:trPr>
@@ -5424,7 +5426,8 @@
               </w:trPr>
               <w:tc>
                 <w:tcPr>
-                  <w:tcW w:w="765" w:type="dxa"/>
+                  <w:tcW w:w="4100" w:type="dxa"/>
+                  <w:gridSpan w:val="4"/>
                   <w:tcBorders>
                     <w:top w:val="nil"/>
                     <w:left w:val="nil"/>
@@ -5470,7 +5473,7 @@
               </w:trPr>
               <w:tc>
                 <w:tcPr>
-                  <w:tcW w:w="765" w:type="dxa"/>
+                  <w:tcW w:w="678" w:type="dxa"/>
                   <w:tcBorders>
                     <w:top w:val="outset" w:sz="6" w:space="0" w:color="000000"/>
                     <w:left w:val="outset" w:sz="6" w:space="0" w:color="000000"/>
@@ -5510,7 +5513,146 @@
                       <w:szCs w:val="22"/>
                       <w:bdr w:val="none" w:sz="0" w:space="0" w:color="auto"/>
                     </w:rPr>
+                    <w:t>Fname</w:t>
+                  </w:r>
+                  <w:proofErr w:type="spellEnd"/>
+                </w:p>
+              </w:tc>
+              <w:tc>
+                <w:tcPr>
+                  <w:tcW w:w="986" w:type="dxa"/>
+                  <w:tcBorders>
+                    <w:top w:val="outset" w:sz="6" w:space="0" w:color="000000"/>
+                    <w:left w:val="outset" w:sz="6" w:space="0" w:color="000000"/>
+                    <w:bottom w:val="outset" w:sz="6" w:space="0" w:color="000000"/>
+                    <w:right w:val="outset" w:sz="6" w:space="0" w:color="000000"/>
+                  </w:tcBorders>
+                  <w:shd w:val="clear" w:color="auto" w:fill="C0C0C0"/>
+                  <w:vAlign w:val="center"/>
+                  <w:hideMark/>
+                </w:tcPr>
+                <w:p>
+                  <w:pPr>
+                    <w:pBdr>
+                      <w:top w:val="none" w:sz="0" w:space="0" w:color="auto"/>
+                      <w:left w:val="none" w:sz="0" w:space="0" w:color="auto"/>
+                      <w:bottom w:val="none" w:sz="0" w:space="0" w:color="auto"/>
+                      <w:right w:val="none" w:sz="0" w:space="0" w:color="auto"/>
+                      <w:between w:val="none" w:sz="0" w:space="0" w:color="auto"/>
+                      <w:bar w:val="none" w:sz="0" w:color="auto"/>
+                    </w:pBdr>
+                    <w:jc w:val="center"/>
+                    <w:rPr>
+                      <w:rFonts w:eastAsia="Times New Roman" w:cs="Times New Roman"/>
+                      <w:b/>
+                      <w:bCs/>
+                      <w:color w:val="auto"/>
+                      <w:bdr w:val="none" w:sz="0" w:space="0" w:color="auto"/>
+                    </w:rPr>
+                  </w:pPr>
+                  <w:proofErr w:type="spellStart"/>
+                  <w:r>
+                    <w:rPr>
+                      <w:rFonts w:ascii="Calibri" w:eastAsia="Times New Roman" w:hAnsi="Calibri" w:cs="Calibri"/>
+                      <w:b/>
+                      <w:bCs/>
+                      <w:sz w:val="22"/>
+                      <w:szCs w:val="22"/>
+                      <w:bdr w:val="none" w:sz="0" w:space="0" w:color="auto"/>
+                    </w:rPr>
                     <w:t>Lname</w:t>
+                  </w:r>
+                  <w:proofErr w:type="spellEnd"/>
+                </w:p>
+              </w:tc>
+              <w:tc>
+                <w:tcPr>
+                  <w:tcW w:w="730" w:type="dxa"/>
+                  <w:tcBorders>
+                    <w:top w:val="outset" w:sz="6" w:space="0" w:color="000000"/>
+                    <w:left w:val="outset" w:sz="6" w:space="0" w:color="000000"/>
+                    <w:bottom w:val="outset" w:sz="6" w:space="0" w:color="000000"/>
+                    <w:right w:val="outset" w:sz="6" w:space="0" w:color="000000"/>
+                  </w:tcBorders>
+                  <w:shd w:val="clear" w:color="auto" w:fill="C0C0C0"/>
+                  <w:vAlign w:val="center"/>
+                  <w:hideMark/>
+                </w:tcPr>
+                <w:p>
+                  <w:pPr>
+                    <w:pBdr>
+                      <w:top w:val="none" w:sz="0" w:space="0" w:color="auto"/>
+                      <w:left w:val="none" w:sz="0" w:space="0" w:color="auto"/>
+                      <w:bottom w:val="none" w:sz="0" w:space="0" w:color="auto"/>
+                      <w:right w:val="none" w:sz="0" w:space="0" w:color="auto"/>
+                      <w:between w:val="none" w:sz="0" w:space="0" w:color="auto"/>
+                      <w:bar w:val="none" w:sz="0" w:color="auto"/>
+                    </w:pBdr>
+                    <w:jc w:val="center"/>
+                    <w:rPr>
+                      <w:rFonts w:eastAsia="Times New Roman" w:cs="Times New Roman"/>
+                      <w:b/>
+                      <w:bCs/>
+                      <w:color w:val="auto"/>
+                      <w:bdr w:val="none" w:sz="0" w:space="0" w:color="auto"/>
+                    </w:rPr>
+                  </w:pPr>
+                  <w:r>
+                    <w:rPr>
+                      <w:rFonts w:ascii="Calibri" w:eastAsia="Times New Roman" w:hAnsi="Calibri" w:cs="Calibri"/>
+                      <w:b/>
+                      <w:bCs/>
+                      <w:sz w:val="22"/>
+                      <w:szCs w:val="22"/>
+                      <w:bdr w:val="none" w:sz="0" w:space="0" w:color="auto"/>
+                    </w:rPr>
+                    <w:t>SSN</w:t>
+                  </w:r>
+                </w:p>
+              </w:tc>
+              <w:tc>
+                <w:tcPr>
+                  <w:tcW w:w="1706" w:type="dxa"/>
+                  <w:tcBorders>
+                    <w:top w:val="outset" w:sz="6" w:space="0" w:color="000000"/>
+                    <w:left w:val="outset" w:sz="6" w:space="0" w:color="000000"/>
+                    <w:bottom w:val="outset" w:sz="6" w:space="0" w:color="000000"/>
+                    <w:right w:val="outset" w:sz="6" w:space="0" w:color="000000"/>
+                  </w:tcBorders>
+                  <w:shd w:val="clear" w:color="auto" w:fill="C0C0C0"/>
+                  <w:vAlign w:val="center"/>
+                  <w:hideMark/>
+                </w:tcPr>
+                <w:p>
+                  <w:pPr>
+                    <w:pBdr>
+                      <w:top w:val="none" w:sz="0" w:space="0" w:color="auto"/>
+                      <w:left w:val="none" w:sz="0" w:space="0" w:color="auto"/>
+                      <w:bottom w:val="none" w:sz="0" w:space="0" w:color="auto"/>
+                      <w:right w:val="none" w:sz="0" w:space="0" w:color="auto"/>
+                      <w:between w:val="none" w:sz="0" w:space="0" w:color="auto"/>
+                      <w:bar w:val="none" w:sz="0" w:color="auto"/>
+                    </w:pBdr>
+                    <w:jc w:val="center"/>
+                    <w:rPr>
+                      <w:rFonts w:eastAsia="Times New Roman" w:cs="Times New Roman"/>
+                      <w:b/>
+                      <w:bCs/>
+                      <w:color w:val="auto"/>
+                      <w:bdr w:val="none" w:sz="0" w:space="0" w:color="auto"/>
+                    </w:rPr>
+                  </w:pPr>
+                  <w:proofErr w:type="spellStart"/>
+                  <w:r>
+                    <w:rPr>
+                      <w:rFonts w:ascii="Calibri" w:eastAsia="Times New Roman" w:hAnsi="Calibri" w:cs="Calibri"/>
+                      <w:b/>
+                      <w:bCs/>
+                      <w:sz w:val="22"/>
+                      <w:szCs w:val="22"/>
+                      <w:bdr w:val="none" w:sz="0" w:space="0" w:color="auto"/>
+                    </w:rPr>
+                    <w:t>Dependent_name</w:t>
                   </w:r>
                   <w:proofErr w:type="spellEnd"/>
                 </w:p>
@@ -5522,7 +5664,7 @@
               </w:trPr>
               <w:tc>
                 <w:tcPr>
-                  <w:tcW w:w="765" w:type="dxa"/>
+                  <w:tcW w:w="678" w:type="dxa"/>
                   <w:tcBorders>
                     <w:top w:val="outset" w:sz="6" w:space="0" w:color="D0D7E5"/>
                     <w:left w:val="outset" w:sz="6" w:space="0" w:color="D0D7E5"/>
@@ -5556,9 +5698,118 @@
                       <w:szCs w:val="22"/>
                       <w:bdr w:val="none" w:sz="0" w:space="0" w:color="auto"/>
                     </w:rPr>
-                    <w:t>Omran</w:t>
+                    <w:t>Noha</w:t>
                   </w:r>
                   <w:proofErr w:type="spellEnd"/>
+                </w:p>
+              </w:tc>
+              <w:tc>
+                <w:tcPr>
+                  <w:tcW w:w="986" w:type="dxa"/>
+                  <w:tcBorders>
+                    <w:top w:val="outset" w:sz="6" w:space="0" w:color="D0D7E5"/>
+                    <w:left w:val="outset" w:sz="6" w:space="0" w:color="D0D7E5"/>
+                    <w:bottom w:val="outset" w:sz="6" w:space="0" w:color="D0D7E5"/>
+                    <w:right w:val="outset" w:sz="6" w:space="0" w:color="D0D7E5"/>
+                  </w:tcBorders>
+                  <w:shd w:val="clear" w:color="auto" w:fill="FFFFFF"/>
+                  <w:hideMark/>
+                </w:tcPr>
+                <w:p>
+                  <w:pPr>
+                    <w:pBdr>
+                      <w:top w:val="none" w:sz="0" w:space="0" w:color="auto"/>
+                      <w:left w:val="none" w:sz="0" w:space="0" w:color="auto"/>
+                      <w:bottom w:val="none" w:sz="0" w:space="0" w:color="auto"/>
+                      <w:right w:val="none" w:sz="0" w:space="0" w:color="auto"/>
+                      <w:between w:val="none" w:sz="0" w:space="0" w:color="auto"/>
+                      <w:bar w:val="none" w:sz="0" w:color="auto"/>
+                    </w:pBdr>
+                    <w:rPr>
+                      <w:rFonts w:eastAsia="Times New Roman" w:cs="Times New Roman"/>
+                      <w:color w:val="auto"/>
+                      <w:bdr w:val="none" w:sz="0" w:space="0" w:color="auto"/>
+                    </w:rPr>
+                  </w:pPr>
+                  <w:r>
+                    <w:rPr>
+                      <w:rFonts w:ascii="Calibri" w:eastAsia="Times New Roman" w:hAnsi="Calibri" w:cs="Calibri"/>
+                      <w:sz w:val="22"/>
+                      <w:szCs w:val="22"/>
+                      <w:bdr w:val="none" w:sz="0" w:space="0" w:color="auto"/>
+                    </w:rPr>
+                    <w:t>Mohamed</w:t>
+                  </w:r>
+                </w:p>
+              </w:tc>
+              <w:tc>
+                <w:tcPr>
+                  <w:tcW w:w="730" w:type="dxa"/>
+                  <w:tcBorders>
+                    <w:top w:val="outset" w:sz="6" w:space="0" w:color="D0D7E5"/>
+                    <w:left w:val="outset" w:sz="6" w:space="0" w:color="D0D7E5"/>
+                    <w:bottom w:val="outset" w:sz="6" w:space="0" w:color="D0D7E5"/>
+                    <w:right w:val="outset" w:sz="6" w:space="0" w:color="D0D7E5"/>
+                  </w:tcBorders>
+                  <w:shd w:val="clear" w:color="auto" w:fill="FFFFFF"/>
+                  <w:hideMark/>
+                </w:tcPr>
+                <w:p>
+                  <w:pPr>
+                    <w:pBdr>
+                      <w:top w:val="none" w:sz="0" w:space="0" w:color="auto"/>
+                      <w:left w:val="none" w:sz="0" w:space="0" w:color="auto"/>
+                      <w:bottom w:val="none" w:sz="0" w:space="0" w:color="auto"/>
+                      <w:right w:val="none" w:sz="0" w:space="0" w:color="auto"/>
+                      <w:between w:val="none" w:sz="0" w:space="0" w:color="auto"/>
+                      <w:bar w:val="none" w:sz="0" w:color="auto"/>
+                    </w:pBdr>
+                    <w:jc w:val="right"/>
+                    <w:rPr>
+                      <w:rFonts w:eastAsia="Times New Roman" w:cs="Times New Roman"/>
+                      <w:color w:val="auto"/>
+                      <w:bdr w:val="none" w:sz="0" w:space="0" w:color="auto"/>
+                    </w:rPr>
+                  </w:pPr>
+                  <w:r>
+                    <w:rPr>
+                      <w:rFonts w:ascii="Calibri" w:eastAsia="Times New Roman" w:hAnsi="Calibri" w:cs="Calibri"/>
+                      <w:sz w:val="22"/>
+                      <w:szCs w:val="22"/>
+                      <w:bdr w:val="none" w:sz="0" w:space="0" w:color="auto"/>
+                    </w:rPr>
+                    <w:t>968574</w:t>
+                  </w:r>
+                </w:p>
+              </w:tc>
+              <w:tc>
+                <w:tcPr>
+                  <w:tcW w:w="1706" w:type="dxa"/>
+                  <w:tcBorders>
+                    <w:top w:val="outset" w:sz="6" w:space="0" w:color="D0D7E5"/>
+                    <w:left w:val="outset" w:sz="6" w:space="0" w:color="D0D7E5"/>
+                    <w:bottom w:val="outset" w:sz="6" w:space="0" w:color="D0D7E5"/>
+                    <w:right w:val="outset" w:sz="6" w:space="0" w:color="D0D7E5"/>
+                  </w:tcBorders>
+                  <w:shd w:val="clear" w:color="auto" w:fill="FFFFFF"/>
+                  <w:hideMark/>
+                </w:tcPr>
+                <w:p>
+                  <w:pPr>
+                    <w:pBdr>
+                      <w:top w:val="none" w:sz="0" w:space="0" w:color="auto"/>
+                      <w:left w:val="none" w:sz="0" w:space="0" w:color="auto"/>
+                      <w:bottom w:val="none" w:sz="0" w:space="0" w:color="auto"/>
+                      <w:right w:val="none" w:sz="0" w:space="0" w:color="auto"/>
+                      <w:between w:val="none" w:sz="0" w:space="0" w:color="auto"/>
+                      <w:bar w:val="none" w:sz="0" w:color="auto"/>
+                    </w:pBdr>
+                    <w:rPr>
+                      <w:rFonts w:eastAsia="Times New Roman" w:cs="Times New Roman"/>
+                      <w:color w:val="auto"/>
+                      <w:bdr w:val="none" w:sz="0" w:space="0" w:color="auto"/>
+                    </w:rPr>
+                  </w:pPr>
                 </w:p>
               </w:tc>
             </w:tr>
@@ -6317,6 +6568,7 @@
               <w:rPr>
                 <w:color w:val="000000" w:themeColor="text1"/>
               </w:rPr>
+              <w:lastRenderedPageBreak/>
               <w:t xml:space="preserve">WHERE </w:t>
             </w:r>
             <w:proofErr w:type="spellStart"/>
@@ -6354,7 +6606,6 @@
               <w:rPr>
                 <w:color w:val="000000" w:themeColor="text1"/>
               </w:rPr>
-              <w:lastRenderedPageBreak/>
               <w:t xml:space="preserve">GROUP BY </w:t>
             </w:r>
             <w:proofErr w:type="spellStart"/>
@@ -11969,12 +12220,14 @@
 </file>
 
 <file path=customXml/item1.xml><?xml version="1.0" encoding="utf-8"?>
-<?mso-contentType ?>
-<FormTemplates xmlns="http://schemas.microsoft.com/sharepoint/v3/contenttype/forms">
-  <Display>DocumentLibraryForm</Display>
-  <Edit>DocumentLibraryForm</Edit>
-  <New>DocumentLibraryForm</New>
-</FormTemplates>
+<p:properties xmlns:p="http://schemas.microsoft.com/office/2006/metadata/properties" xmlns:xsi="http://www.w3.org/2001/XMLSchema-instance" xmlns:pc="http://schemas.microsoft.com/office/infopath/2007/PartnerControls">
+  <documentManagement>
+    <lcf76f155ced4ddcb4097134ff3c332f xmlns="1cd74b72-c667-4e78-aec4-5a642da9f535">
+      <Terms xmlns="http://schemas.microsoft.com/office/infopath/2007/PartnerControls"/>
+    </lcf76f155ced4ddcb4097134ff3c332f>
+    <TaxCatchAll xmlns="644fb098-bb99-46d4-a784-8c202deadeec" xsi:nil="true"/>
+  </documentManagement>
+</p:properties>
 </file>
 
 <file path=customXml/item2.xml><?xml version="1.0" encoding="utf-8"?>
@@ -12167,20 +12420,21 @@
 </file>
 
 <file path=customXml/item3.xml><?xml version="1.0" encoding="utf-8"?>
-<p:properties xmlns:p="http://schemas.microsoft.com/office/2006/metadata/properties" xmlns:xsi="http://www.w3.org/2001/XMLSchema-instance" xmlns:pc="http://schemas.microsoft.com/office/infopath/2007/PartnerControls">
-  <documentManagement>
-    <lcf76f155ced4ddcb4097134ff3c332f xmlns="1cd74b72-c667-4e78-aec4-5a642da9f535">
-      <Terms xmlns="http://schemas.microsoft.com/office/infopath/2007/PartnerControls"/>
-    </lcf76f155ced4ddcb4097134ff3c332f>
-    <TaxCatchAll xmlns="644fb098-bb99-46d4-a784-8c202deadeec" xsi:nil="true"/>
-  </documentManagement>
-</p:properties>
+<?mso-contentType ?>
+<FormTemplates xmlns="http://schemas.microsoft.com/sharepoint/v3/contenttype/forms">
+  <Display>DocumentLibraryForm</Display>
+  <Edit>DocumentLibraryForm</Edit>
+  <New>DocumentLibraryForm</New>
+</FormTemplates>
 </file>
 
 <file path=customXml/itemProps1.xml><?xml version="1.0" encoding="utf-8"?>
-<ds:datastoreItem xmlns:ds="http://schemas.openxmlformats.org/officeDocument/2006/customXml" ds:itemID="{EDDA3891-73C8-431A-8B19-EBB19D77597E}">
+<ds:datastoreItem xmlns:ds="http://schemas.openxmlformats.org/officeDocument/2006/customXml" ds:itemID="{04E3AC55-B41D-4FDC-8712-7B19DAC71157}">
   <ds:schemaRefs>
-    <ds:schemaRef ds:uri="http://schemas.microsoft.com/sharepoint/v3/contenttype/forms"/>
+    <ds:schemaRef ds:uri="http://schemas.microsoft.com/office/2006/metadata/properties"/>
+    <ds:schemaRef ds:uri="http://schemas.microsoft.com/office/infopath/2007/PartnerControls"/>
+    <ds:schemaRef ds:uri="1cd74b72-c667-4e78-aec4-5a642da9f535"/>
+    <ds:schemaRef ds:uri="644fb098-bb99-46d4-a784-8c202deadeec"/>
   </ds:schemaRefs>
 </ds:datastoreItem>
 </file>
@@ -12205,12 +12459,9 @@
 </file>
 
 <file path=customXml/itemProps3.xml><?xml version="1.0" encoding="utf-8"?>
-<ds:datastoreItem xmlns:ds="http://schemas.openxmlformats.org/officeDocument/2006/customXml" ds:itemID="{04E3AC55-B41D-4FDC-8712-7B19DAC71157}">
+<ds:datastoreItem xmlns:ds="http://schemas.openxmlformats.org/officeDocument/2006/customXml" ds:itemID="{EDDA3891-73C8-431A-8B19-EBB19D77597E}">
   <ds:schemaRefs>
-    <ds:schemaRef ds:uri="http://schemas.microsoft.com/office/2006/metadata/properties"/>
-    <ds:schemaRef ds:uri="http://schemas.microsoft.com/office/infopath/2007/PartnerControls"/>
-    <ds:schemaRef ds:uri="1cd74b72-c667-4e78-aec4-5a642da9f535"/>
-    <ds:schemaRef ds:uri="644fb098-bb99-46d4-a784-8c202deadeec"/>
+    <ds:schemaRef ds:uri="http://schemas.microsoft.com/sharepoint/v3/contenttype/forms"/>
   </ds:schemaRefs>
 </ds:datastoreItem>
 </file>
</xml_diff>